<commit_message>
Übersicht der Seiten und deren Inhalt
</commit_message>
<xml_diff>
--- a/Gespraechsprotokolle/20201001_Fragen_naechster_Termin.docx
+++ b/Gespraechsprotokolle/20201001_Fragen_naechster_Termin.docx
@@ -29,6 +29,18 @@
       </w:pPr>
       <w:r>
         <w:t>Wie sollen neue Benutzer angelegt werden? Nur über den Admin? Sollen nur vorgegebene Benutzer vorhanden sein?</w:t>
+      </w:r>
+    </w:p>
+    <w:p>
+      <w:pPr>
+        <w:pStyle w:val="Listenabsatz"/>
+        <w:numPr>
+          <w:ilvl w:val="0"/>
+          <w:numId w:val="1"/>
+        </w:numPr>
+      </w:pPr>
+      <w:r>
+        <w:t>Gibt es bestimmte Anforderungen welche Datenbank verwendet werden soll?</w:t>
       </w:r>
     </w:p>
     <w:sectPr>

</xml_diff>